<commit_message>
Update PDF and DOCX; add Word temp file
Modify Backend Module Exercises documents: updated FE_BE_Module_Mock_REgionals_2026.pdf and New Microsoft Word Document.docx (binary changes). A Word temporary/lock file (~$w Microsoft Word Document.docx) was also added — likely auto-generated; consider removing it and adding such patterns to .gitignore to avoid committing transient Office files.
</commit_message>
<xml_diff>
--- a/Backend Module Exercises/New Microsoft Word Document.docx
+++ b/Backend Module Exercises/New Microsoft Word Document.docx
@@ -129,6 +129,7 @@
         <w:t xml:space="preserve"> Use calming tones (</w:t>
       </w:r>
       <w:proofErr w:type="spellStart"/>
+      <w:proofErr w:type="gramStart"/>
       <w:r>
         <w:t>Pastles,</w:t>
       </w:r>
@@ -136,6 +137,7 @@
         <w:t>Nudes</w:t>
       </w:r>
       <w:proofErr w:type="spellEnd"/>
+      <w:proofErr w:type="gramEnd"/>
       <w:r>
         <w:t xml:space="preserve">, Sage Greens, or Soft Pinks) inspired by </w:t>
       </w:r>
@@ -233,7 +235,7 @@
     <w:p>
       <w:r>
         <w:pict w14:anchorId="4192FA55">
-          <v:rect id="_x0000_i1049" style="width:0;height:1.5pt" o:hralign="center" o:hrstd="t" o:hr="t" fillcolor="#a0a0a0" stroked="f"/>
+          <v:rect id="_x0000_i1025" style="width:0;height:1.5pt" o:hralign="center" o:hrstd="t" o:hr="t" fillcolor="#a0a0a0" stroked="f"/>
         </w:pict>
       </w:r>
     </w:p>
@@ -252,7 +254,10 @@
     </w:p>
     <w:p>
       <w:r>
-        <w:t>The engine of the application. Students should provide a Postman collection or Swagger documentation.</w:t>
+        <w:t>P</w:t>
+      </w:r>
+      <w:r>
+        <w:t>rovide a Postman collection or Swagger documentation.</w:t>
       </w:r>
     </w:p>
     <w:tbl>
@@ -611,7 +616,7 @@
     <w:p>
       <w:r>
         <w:pict w14:anchorId="3E9A66FF">
-          <v:rect id="_x0000_i1050" style="width:0;height:1.5pt" o:hralign="center" o:hrstd="t" o:hr="t" fillcolor="#a0a0a0" stroked="f"/>
+          <v:rect id="_x0000_i1026" style="width:0;height:1.5pt" o:hralign="center" o:hrstd="t" o:hr="t" fillcolor="#a0a0a0" stroked="f"/>
         </w:pict>
       </w:r>
     </w:p>
@@ -758,7 +763,7 @@
       <w:r>
         <w:lastRenderedPageBreak/>
         <w:pict w14:anchorId="446E0F7D">
-          <v:rect id="_x0000_i1051" style="width:0;height:1.5pt" o:hralign="center" o:hrstd="t" o:hr="t" fillcolor="#a0a0a0" stroked="f"/>
+          <v:rect id="_x0000_i1027" style="width:0;height:1.5pt" o:hralign="center" o:hrstd="t" o:hr="t" fillcolor="#a0a0a0" stroked="f"/>
         </w:pict>
       </w:r>
     </w:p>
@@ -1234,7 +1239,7 @@
     <w:p>
       <w:r>
         <w:pict w14:anchorId="4D5519DB">
-          <v:rect id="_x0000_i1052" style="width:0;height:1.5pt" o:hralign="center" o:hrstd="t" o:hr="t" fillcolor="#a0a0a0" stroked="f"/>
+          <v:rect id="_x0000_i1028" style="width:0;height:1.5pt" o:hralign="center" o:hrstd="t" o:hr="t" fillcolor="#a0a0a0" stroked="f"/>
         </w:pict>
       </w:r>
     </w:p>
@@ -1283,15 +1288,15 @@
         </w:numPr>
       </w:pPr>
       <w:r>
-        <w:t xml:space="preserve">Host this website on a remote </w:t>
+        <w:t xml:space="preserve">Submit postman collection or swagger documentation inside </w:t>
       </w:r>
       <w:proofErr w:type="spellStart"/>
       <w:r>
-        <w:t>Url</w:t>
+        <w:t>XX_Module_B</w:t>
       </w:r>
       <w:proofErr w:type="spellEnd"/>
       <w:r>
-        <w:t xml:space="preserve"> </w:t>
+        <w:t xml:space="preserve"> folder</w:t>
       </w:r>
     </w:p>
     <w:p>
@@ -1303,15 +1308,15 @@
         </w:numPr>
       </w:pPr>
       <w:r>
-        <w:t xml:space="preserve">Share </w:t>
+        <w:t xml:space="preserve">Host this website on a remote </w:t>
       </w:r>
       <w:proofErr w:type="spellStart"/>
       <w:r>
-        <w:t>atleast</w:t>
+        <w:t>Url</w:t>
       </w:r>
       <w:proofErr w:type="spellEnd"/>
       <w:r>
-        <w:t xml:space="preserve"> one git commit message for moule B and C in respective folders, inside read.me file.</w:t>
+        <w:t xml:space="preserve"> </w:t>
       </w:r>
     </w:p>
     <w:p>
@@ -1323,6 +1328,26 @@
         </w:numPr>
       </w:pPr>
       <w:r>
+        <w:t xml:space="preserve">Share </w:t>
+      </w:r>
+      <w:proofErr w:type="spellStart"/>
+      <w:r>
+        <w:t>atleast</w:t>
+      </w:r>
+      <w:proofErr w:type="spellEnd"/>
+      <w:r>
+        <w:t xml:space="preserve"> one git commit message for moule B and C in respective folders, inside read.me file.</w:t>
+      </w:r>
+    </w:p>
+    <w:p>
+      <w:pPr>
+        <w:pStyle w:val="ListParagraph"/>
+        <w:numPr>
+          <w:ilvl w:val="0"/>
+          <w:numId w:val="5"/>
+        </w:numPr>
+      </w:pPr>
+      <w:r>
         <w:t xml:space="preserve">Push code to </w:t>
       </w:r>
       <w:proofErr w:type="spellStart"/>
@@ -1331,13 +1356,13 @@
       </w:r>
       <w:proofErr w:type="spellEnd"/>
       <w:r>
-        <w:t xml:space="preserve"> repository in the above me</w:t>
-      </w:r>
-      <w:r>
-        <w:t>n</w:t>
-      </w:r>
-      <w:r>
-        <w:t>tioned folder structure.</w:t>
+        <w:t xml:space="preserve"> repository in the </w:t>
+      </w:r>
+      <w:r>
+        <w:t>above-mentioned</w:t>
+      </w:r>
+      <w:r>
+        <w:t xml:space="preserve"> folder structure.</w:t>
       </w:r>
     </w:p>
     <w:p>
@@ -1346,6 +1371,21 @@
       </w:pPr>
       <w:r>
         <w:lastRenderedPageBreak/>
+        <w:pict w14:anchorId="28830F2B">
+          <v:rect id="_x0000_i1029" style="width:0;height:1.5pt" o:hralign="center" o:hrstd="t" o:hr="t" fillcolor="#a0a0a0" stroked="f"/>
+        </w:pict>
+      </w:r>
+    </w:p>
+    <w:p>
+      <w:pPr>
+        <w:pStyle w:val="Heading2"/>
+      </w:pPr>
+    </w:p>
+    <w:p>
+      <w:pPr>
+        <w:pStyle w:val="Heading2"/>
+      </w:pPr>
+      <w:r>
         <w:t>Marking Summary</w:t>
       </w:r>
     </w:p>
@@ -2966,6 +3006,7 @@
   <w:style w:type="character" w:default="1" w:styleId="DefaultParagraphFont">
     <w:name w:val="Default Paragraph Font"/>
     <w:uiPriority w:val="1"/>
+    <w:semiHidden/>
     <w:unhideWhenUsed/>
   </w:style>
   <w:style w:type="table" w:default="1" w:styleId="TableNormal">

</xml_diff>